<commit_message>
finished links. finished anki cards
</commit_message>
<xml_diff>
--- a/Markdown Cheatsheet (Minimum).docx
+++ b/Markdown Cheatsheet (Minimum).docx
@@ -132,26 +132,7 @@
                 <w:sz w:val="20"/>
                 <w:szCs w:val="20"/>
               </w:rPr>
-              <w:t xml:space="preserve">&gt; You can’t beat death, </w:t>
-            </w:r>
-          </w:p>
-          <w:p>
-            <w:pPr>
-              <w:pStyle w:val="NoSpacing"/>
-              <w:cnfStyle w:val="000000100000" w:firstRow="0" w:lastRow="0" w:firstColumn="0" w:lastColumn="0" w:oddVBand="0" w:evenVBand="0" w:oddHBand="1" w:evenHBand="0" w:firstRowFirstColumn="0" w:firstRowLastColumn="0" w:lastRowFirstColumn="0" w:lastRowLastColumn="0"/>
-              <w:rPr>
-                <w:rFonts w:ascii="Consolas" w:hAnsi="Consolas" w:cs="Courier New"/>
-                <w:sz w:val="20"/>
-                <w:szCs w:val="20"/>
-              </w:rPr>
-            </w:pPr>
-            <w:r>
-              <w:rPr>
-                <w:rFonts w:ascii="Consolas" w:hAnsi="Consolas" w:cs="Courier New"/>
-                <w:sz w:val="20"/>
-                <w:szCs w:val="20"/>
-              </w:rPr>
-              <w:t>&gt; but you can beat death in living.</w:t>
+              <w:t>&gt; You can’t beat death, but you can beat death in living.</w:t>
             </w:r>
           </w:p>
         </w:tc>
@@ -1523,7 +1504,6 @@
             <w:pPr>
               <w:spacing w:after="100" w:afterAutospacing="1"/>
             </w:pPr>
-            <w:bookmarkStart w:id="0" w:name="_GoBack"/>
             <w:r>
               <w:t xml:space="preserve">If you want to see a special markdown character as text in the output, place a </w:t>
             </w:r>
@@ -1536,7 +1516,6 @@
             <w:r>
               <w:t xml:space="preserve"> in front of the character. Characters that can be escaped are: </w:t>
             </w:r>
-            <w:bookmarkEnd w:id="0"/>
           </w:p>
         </w:tc>
       </w:tr>
@@ -3315,110 +3294,32 @@
     </w:tbl>
     <w:p/>
     <w:p/>
-    <w:tbl>
-      <w:tblPr>
-        <w:tblStyle w:val="TableGrid"/>
-        <w:tblpPr w:leftFromText="180" w:rightFromText="180" w:vertAnchor="text" w:horzAnchor="margin" w:tblpY="-92"/>
-        <w:tblW w:w="15871" w:type="dxa"/>
-        <w:tblBorders>
-          <w:top w:val="none" w:sz="0" w:space="0" w:color="auto"/>
-          <w:left w:val="none" w:sz="0" w:space="0" w:color="auto"/>
-          <w:bottom w:val="none" w:sz="0" w:space="0" w:color="auto"/>
-          <w:right w:val="none" w:sz="0" w:space="0" w:color="auto"/>
-          <w:insideH w:val="none" w:sz="0" w:space="0" w:color="auto"/>
-          <w:insideV w:val="none" w:sz="0" w:space="0" w:color="auto"/>
-        </w:tblBorders>
-        <w:tblLook w:val="04A0" w:firstRow="1" w:lastRow="0" w:firstColumn="1" w:lastColumn="0" w:noHBand="0" w:noVBand="1"/>
-      </w:tblPr>
-      <w:tblGrid>
-        <w:gridCol w:w="15871"/>
-      </w:tblGrid>
-      <w:tr>
-        <w:trPr>
-          <w:trHeight w:val="416"/>
-        </w:trPr>
-        <w:tc>
-          <w:tcPr>
-            <w:tcW w:w="15871" w:type="dxa"/>
-          </w:tcPr>
-          <w:p>
-            <w:pPr>
-              <w:pStyle w:val="Heading2"/>
-              <w:outlineLvl w:val="1"/>
-              <w:rPr>
-                <w:b w:val="0"/>
-              </w:rPr>
-            </w:pPr>
-            <w:r>
-              <w:t>Escape characters</w:t>
-            </w:r>
-          </w:p>
-        </w:tc>
-      </w:tr>
-      <w:tr>
-        <w:tc>
-          <w:tcPr>
-            <w:tcW w:w="15871" w:type="dxa"/>
-          </w:tcPr>
-          <w:p>
-            <w:pPr>
-              <w:spacing w:after="100" w:afterAutospacing="1"/>
-            </w:pPr>
-            <w:r>
-              <w:t xml:space="preserve">In addition to the </w:t>
-            </w:r>
-            <w:r>
-              <w:t>core</w:t>
-            </w:r>
-            <w:r>
-              <w:t xml:space="preserve"> syntax, and to support tables, you can also escape:</w:t>
-            </w:r>
-          </w:p>
-        </w:tc>
-      </w:tr>
-      <w:tr>
-        <w:tc>
-          <w:tcPr>
-            <w:tcW w:w="15871" w:type="dxa"/>
-          </w:tcPr>
-          <w:p>
-            <w:pPr>
-              <w:rPr>
-                <w:b/>
-              </w:rPr>
-            </w:pPr>
-          </w:p>
-          <w:p>
-            <w:pPr>
-              <w:rPr>
-                <w:lang w:val="de-DE"/>
-              </w:rPr>
-            </w:pPr>
-            <w:r>
-              <w:t>|</w:t>
-            </w:r>
-            <w:r>
-              <w:rPr>
-                <w:lang w:val="de-DE"/>
-              </w:rPr>
-              <w:t xml:space="preserve">   </w:t>
-            </w:r>
-            <w:r>
-              <w:rPr>
-                <w:lang w:val="de-DE"/>
-              </w:rPr>
-              <w:t>pipe</w:t>
-            </w:r>
-          </w:p>
-        </w:tc>
-      </w:tr>
-    </w:tbl>
     <w:p>
       <w:pPr>
+        <w:pStyle w:val="Heading2"/>
+      </w:pPr>
+      <w:r>
+        <w:t>Escape characters</w:t>
+      </w:r>
+    </w:p>
+    <w:p/>
+    <w:p>
+      <w:r>
+        <w:t xml:space="preserve">You can also escape the pipe character </w:t>
+      </w:r>
+      <w:r>
         <w:rPr>
-          <w:lang w:val="de-DE"/>
+          <w:b/>
         </w:rPr>
-      </w:pPr>
+        <w:t>|</w:t>
+      </w:r>
+      <w:r>
+        <w:t>, which enables support for tables.</w:t>
+      </w:r>
+    </w:p>
+    <w:p>
+      <w:bookmarkStart w:id="0" w:name="_GoBack"/>
+      <w:bookmarkEnd w:id="0"/>
     </w:p>
     <w:sectPr>
       <w:pgSz w:w="16838" w:h="11906" w:orient="landscape"/>
@@ -5348,7 +5249,7 @@
 </file>
 
 <file path=customXml/itemProps1.xml><?xml version="1.0" encoding="utf-8"?>
-<ds:datastoreItem xmlns:ds="http://schemas.openxmlformats.org/officeDocument/2006/customXml" ds:itemID="{032B55A9-12A7-4CBA-A522-EEE9151D9FF1}">
+<ds:datastoreItem xmlns:ds="http://schemas.openxmlformats.org/officeDocument/2006/customXml" ds:itemID="{147EE03F-ED7B-4728-9A77-019B661BB44D}">
   <ds:schemaRefs>
     <ds:schemaRef ds:uri="http://schemas.openxmlformats.org/officeDocument/2006/bibliography"/>
   </ds:schemaRefs>

</xml_diff>